<commit_message>
"fresh start with ParticleCube"
</commit_message>
<xml_diff>
--- a/explosion simulator.docx
+++ b/explosion simulator.docx
@@ -2,60 +2,6 @@
 <file path=word/document.xml><?xml version="1.0" encoding="utf-8"?>
 <w:document xmlns:ve="http://schemas.openxmlformats.org/markup-compatibility/2006" xmlns:o="urn:schemas-microsoft-com:office:office" xmlns:r="http://schemas.openxmlformats.org/officeDocument/2006/relationships" xmlns:m="http://schemas.openxmlformats.org/officeDocument/2006/math" xmlns:v="urn:schemas-microsoft-com:vml" xmlns:wp="http://schemas.openxmlformats.org/drawingml/2006/wordprocessingDrawing" xmlns:w10="urn:schemas-microsoft-com:office:word" xmlns:w="http://schemas.openxmlformats.org/wordprocessingml/2006/main" xmlns:wne="http://schemas.microsoft.com/office/word/2006/wordml">
   <w:body>
-    <w:p>
-      <w:r>
-        <w:t>explosion simulator</w:t>
-      </w:r>
-    </w:p>
-    <w:p>
-      <w:r>
-        <w:t>research different types of dynamites</w:t>
-      </w:r>
-    </w:p>
-    <w:p/>
-    <w:p>
-      <w:r>
-        <w:t>bar: particle explosion</w:t>
-      </w:r>
-    </w:p>
-    <w:p>
-      <w:r>
-        <w:t>bar: gravity</w:t>
-      </w:r>
-    </w:p>
-    <w:p>
-      <w:r>
-        <w:t>Smoke</w:t>
-      </w:r>
-    </w:p>
-    <w:p>
-      <w:r>
-        <w:t>email Tracy's about plan</w:t>
-      </w:r>
-    </w:p>
-    <w:p/>
-    <w:p/>
-    <w:p/>
-    <w:p>
-      <w:r>
-        <w:t>Remove white background of a picture</w:t>
-      </w:r>
-    </w:p>
-    <w:p>
-      <w:r>
-        <w:t>http://acedar.blogspot.com/2008/01/gimp-tutorial-removing-white.html</w:t>
-      </w:r>
-    </w:p>
-    <w:p>
-      <w:r>
-        <w:t>in case you lost your layer tool box: ctrl + L</w:t>
-      </w:r>
-    </w:p>
-    <w:p>
-      <w:r>
-        <w:t>http://registry.gimp.org/node/6720</w:t>
-      </w:r>
-    </w:p>
     <w:p/>
     <w:sectPr>
       <w:pgSz w:w="12240" w:h="15840"/>

</xml_diff>